<commit_message>
Login + other functions
</commit_message>
<xml_diff>
--- a/Assets/User stories.docx
+++ b/Assets/User stories.docx
@@ -6,56 +6,61 @@
       <w:r>
         <w:t xml:space="preserve">As a logged-out user, I want to be able to login (log-in function from firebase) </w:t>
       </w:r>
+      <w:r>
+        <w:sym w:font="Wingdings" w:char="F0E8"/>
+      </w:r>
+      <w:r>
+        <w:t xml:space="preserve"> Tanvi</w:t>
+      </w:r>
     </w:p>
     <w:p>
       <w:r>
-        <w:t xml:space="preserve">As a logged-out and logged-in user, I want to be able to provide feedback via a form. (feedback form submitted to the website’s owner è creation of the form and its components) </w:t>
+        <w:t xml:space="preserve">As a logged-out user, I want to be able to browse from an exercise collection (filtering, create a database and fetch the data) </w:t>
+      </w:r>
+      <w:r>
+        <w:sym w:font="Wingdings" w:char="F0E8"/>
+      </w:r>
+      <w:r>
+        <w:t xml:space="preserve"> José</w:t>
       </w:r>
     </w:p>
     <w:p>
       <w:r>
-        <w:t xml:space="preserve">As a logged-out user, I want to be able to browse from an exercise collection (filtering, create a database and fetch the data) </w:t>
+        <w:t xml:space="preserve">As a logged-out user, I want to have the possibility to create an account (account registration form from firebase) </w:t>
+      </w:r>
+      <w:r>
+        <w:sym w:font="Wingdings" w:char="F0E8"/>
+      </w:r>
+      <w:r>
+        <w:t xml:space="preserve"> Tanvi</w:t>
       </w:r>
     </w:p>
     <w:p>
       <w:r>
-        <w:t xml:space="preserve">As a logged-out user, I want to have the possibility to create an account (account registration form from firebase) </w:t>
+        <w:t xml:space="preserve">As a logged-in user, I want to be able to save my favorite exercises (creation of personalized dataset using user id and display the favorite exercises chosen) </w:t>
+      </w:r>
+      <w:r>
+        <w:sym w:font="Wingdings" w:char="F0E8"/>
+      </w:r>
+      <w:r>
+        <w:t xml:space="preserve"> Nico</w:t>
       </w:r>
     </w:p>
     <w:p>
       <w:r>
-        <w:t xml:space="preserve">As a logged-in user, I want to be able to save my favorite exercises (creation of personalized dataset using user id and display the favorite exercises chosen) </w:t>
-      </w:r>
-    </w:p>
-    <w:p>
-      <w:r>
         <w:t xml:space="preserve">As a logged-in user, I want to be able to log my workout data (database using user id and saving the data into an object) </w:t>
       </w:r>
-    </w:p>
-    <w:p>
-      <w:r>
-        <w:t xml:space="preserve">As a logged-in user, I want to be able to see a list of exercises from the main database (randomly fetch the data created, excluding exercises that have already been tagged as favorite exercises) Jose </w:t>
-      </w:r>
-    </w:p>
-    <w:p>
-      <w:r>
-        <w:t>As a logged-in user, I want to be able to see the number of days I have trained and browse the content to know what my longest streak of training sessions is or what my 1 reps are (fetch information from the user database and calculate the max, store the max and display the highest number</w:t>
-      </w:r>
-      <w:r>
-        <w:t>)</w:t>
-      </w:r>
-      <w:r>
-        <w:t xml:space="preserve"> Nicolas </w:t>
-      </w:r>
-    </w:p>
-    <w:p>
-      <w:r>
-        <w:t xml:space="preserve">As a logged-in-user, I want to be able to set up/update my profile and save the changes (save configuration to user database) </w:t>
-      </w:r>
-    </w:p>
-    <w:p>
-      <w:r>
-        <w:t xml:space="preserve">Optional: as a logged-in user, I want to get graphs that clearly display my progress. (out of scope, we will look into it if we have time) TBD  </w:t>
+      <w:r>
+        <w:t>be able to visualize workouts by selecting a specific date</w:t>
+      </w:r>
+      <w:r>
+        <w:t xml:space="preserve"> </w:t>
+      </w:r>
+      <w:r>
+        <w:sym w:font="Wingdings" w:char="F0E8"/>
+      </w:r>
+      <w:r>
+        <w:t xml:space="preserve"> Nico</w:t>
       </w:r>
     </w:p>
     <w:p/>

</xml_diff>